<commit_message>
updating all course notes
</commit_message>
<xml_diff>
--- a/NOTES/MOD9.docx
+++ b/NOTES/MOD9.docx
@@ -14,14 +14,7 @@
           <w:b/>
           <w:color w:val="5B9BD5" w:themeColor="accent1"/>
         </w:rPr>
-        <w:t>Lecture 44</w:t>
-      </w:r>
-      <w:r>
-        <w:rPr>
-          <w:b/>
-          <w:color w:val="5B9BD5" w:themeColor="accent1"/>
-        </w:rPr>
-        <w:t xml:space="preserve"> &amp; 45</w:t>
+        <w:t>MOD 9 &amp; 10</w:t>
       </w:r>
       <w:r>
         <w:rPr>
@@ -1338,6 +1331,30 @@
         </w:rPr>
         <w:t xml:space="preserve"> Just change as you go.</w:t>
       </w:r>
+    </w:p>
+    <w:p>
+      <w:pPr>
+        <w:rPr>
+          <w:sz w:val="20"/>
+          <w:szCs w:val="20"/>
+        </w:rPr>
+      </w:pPr>
+    </w:p>
+    <w:p>
+      <w:pPr>
+        <w:rPr>
+          <w:sz w:val="20"/>
+          <w:szCs w:val="20"/>
+        </w:rPr>
+      </w:pPr>
+    </w:p>
+    <w:p>
+      <w:pPr>
+        <w:rPr>
+          <w:sz w:val="20"/>
+          <w:szCs w:val="20"/>
+        </w:rPr>
+      </w:pPr>
     </w:p>
     <w:p>
       <w:pPr>

</xml_diff>